<commit_message>
manuscript revision 1 and travis file added
</commit_message>
<xml_diff>
--- a/docs/manuscript/submission/cy3sabiork-revision-01.docx
+++ b/docs/manuscript/submission/cy3sabiork-revision-01.docx
@@ -2444,6 +2444,8 @@
       <w:r>
         <w:t xml:space="preserve"> is depicted in </w:t>
       </w:r>
+      <w:bookmarkStart w:id="78" w:name="_GoBack"/>
+      <w:bookmarkEnd w:id="78"/>
       <w:r>
         <w:t>Figure 2</w:t>
       </w:r>
@@ -2462,12 +2464,12 @@
       <w:r>
         <w:t xml:space="preserve"> retrieving all kinetic records available for </w:t>
       </w:r>
-      <w:ins w:id="78" w:author="Hollydawn Murray" w:date="2016-07-08T15:54:00Z">
+      <w:ins w:id="79" w:author="Hollydawn Murray" w:date="2016-07-08T15:54:00Z">
         <w:r>
           <w:t>h</w:t>
         </w:r>
       </w:ins>
-      <w:del w:id="79" w:author="Hollydawn Murray" w:date="2016-07-08T15:54:00Z">
+      <w:del w:id="80" w:author="Hollydawn Murray" w:date="2016-07-08T15:54:00Z">
         <w:r>
           <w:delText>H</w:delText>
         </w:r>
@@ -2488,8 +2490,8 @@
       <w:pPr>
         <w:pStyle w:val="Heading10"/>
       </w:pPr>
-      <w:bookmarkStart w:id="80" w:name="h.k79p5u26246o" w:colFirst="0" w:colLast="0"/>
-      <w:bookmarkEnd w:id="80"/>
+      <w:bookmarkStart w:id="81" w:name="h.k79p5u26246o" w:colFirst="0" w:colLast="0"/>
+      <w:bookmarkEnd w:id="81"/>
       <w:r>
         <w:t>Conclusion</w:t>
       </w:r>
@@ -2498,7 +2500,7 @@
       <w:pPr>
         <w:ind w:firstLine="0"/>
         <w:rPr>
-          <w:del w:id="81" w:author="Hollydawn Murray" w:date="2016-07-08T15:55:00Z"/>
+          <w:del w:id="82" w:author="Hollydawn Murray" w:date="2016-07-08T15:55:00Z"/>
         </w:rPr>
       </w:pPr>
       <w:proofErr w:type="gramStart"/>
@@ -2514,53 +2516,53 @@
       <w:pPr>
         <w:ind w:firstLine="0"/>
         <w:rPr>
-          <w:ins w:id="82" w:author="Hollydawn Murray" w:date="2016-07-08T15:51:00Z"/>
-        </w:rPr>
-        <w:pPrChange w:id="83" w:author="Hollydawn Murray" w:date="2016-07-08T15:55:00Z">
+          <w:ins w:id="83" w:author="Hollydawn Murray" w:date="2016-07-08T15:51:00Z"/>
+        </w:rPr>
+        <w:pPrChange w:id="84" w:author="Hollydawn Murray" w:date="2016-07-08T15:55:00Z">
           <w:pPr>
             <w:pStyle w:val="Heading10"/>
           </w:pPr>
         </w:pPrChange>
       </w:pPr>
-      <w:bookmarkStart w:id="84" w:name="h.i6mxx7splnba" w:colFirst="0" w:colLast="0"/>
-      <w:bookmarkEnd w:id="84"/>
+      <w:bookmarkStart w:id="85" w:name="h.i6mxx7splnba" w:colFirst="0" w:colLast="0"/>
+      <w:bookmarkEnd w:id="85"/>
     </w:p>
     <w:p>
       <w:pPr>
         <w:pStyle w:val="Heading10"/>
         <w:rPr>
-          <w:del w:id="85" w:author="mkoenig" w:date="2016-07-11T10:06:00Z"/>
-        </w:rPr>
-      </w:pPr>
-      <w:commentRangeStart w:id="86"/>
+          <w:del w:id="86" w:author="mkoenig" w:date="2016-07-11T10:06:00Z"/>
+        </w:rPr>
+      </w:pPr>
       <w:commentRangeStart w:id="87"/>
-      <w:ins w:id="88" w:author="Hollydawn Murray" w:date="2016-07-08T16:00:00Z">
-        <w:del w:id="89" w:author="mkoenig" w:date="2016-07-11T10:23:00Z">
+      <w:commentRangeStart w:id="88"/>
+      <w:ins w:id="89" w:author="Hollydawn Murray" w:date="2016-07-08T16:00:00Z">
+        <w:del w:id="90" w:author="mkoenig" w:date="2016-07-11T10:23:00Z">
           <w:r>
             <w:delText>Data availability</w:delText>
           </w:r>
         </w:del>
       </w:ins>
-      <w:commentRangeEnd w:id="86"/>
-      <w:ins w:id="90" w:author="Hollydawn Murray" w:date="2016-07-08T16:01:00Z">
-        <w:del w:id="91" w:author="mkoenig" w:date="2016-07-11T10:23:00Z">
+      <w:commentRangeEnd w:id="87"/>
+      <w:ins w:id="91" w:author="Hollydawn Murray" w:date="2016-07-08T16:01:00Z">
+        <w:del w:id="92" w:author="mkoenig" w:date="2016-07-11T10:23:00Z">
           <w:r>
             <w:rPr>
               <w:rStyle w:val="CommentReference"/>
               <w:b w:val="0"/>
             </w:rPr>
-            <w:commentReference w:id="86"/>
+            <w:commentReference w:id="87"/>
           </w:r>
         </w:del>
       </w:ins>
-      <w:commentRangeEnd w:id="87"/>
-      <w:del w:id="92" w:author="mkoenig" w:date="2016-07-11T10:23:00Z">
+      <w:commentRangeEnd w:id="88"/>
+      <w:del w:id="93" w:author="mkoenig" w:date="2016-07-11T10:23:00Z">
         <w:r>
           <w:rPr>
             <w:rStyle w:val="CommentReference"/>
             <w:b w:val="0"/>
           </w:rPr>
-          <w:commentReference w:id="87"/>
+          <w:commentReference w:id="88"/>
         </w:r>
       </w:del>
     </w:p>
@@ -2568,8 +2570,8 @@
       <w:pPr>
         <w:pStyle w:val="Heading10"/>
         <w:rPr>
-          <w:ins w:id="93" w:author="Hollydawn Murray" w:date="2016-07-08T16:00:00Z"/>
-          <w:del w:id="94" w:author="mkoenig" w:date="2016-07-11T10:23:00Z"/>
+          <w:ins w:id="94" w:author="Hollydawn Murray" w:date="2016-07-08T16:00:00Z"/>
+          <w:del w:id="95" w:author="mkoenig" w:date="2016-07-11T10:23:00Z"/>
         </w:rPr>
       </w:pPr>
     </w:p>
@@ -2577,17 +2579,17 @@
       <w:pPr>
         <w:pStyle w:val="Heading10"/>
       </w:pPr>
-      <w:del w:id="95" w:author="Hollydawn Murray" w:date="2016-07-08T15:38:00Z">
+      <w:del w:id="96" w:author="Hollydawn Murray" w:date="2016-07-08T15:38:00Z">
         <w:r>
           <w:delText xml:space="preserve">Data and </w:delText>
         </w:r>
       </w:del>
-      <w:ins w:id="96" w:author="Hollydawn Murray" w:date="2016-07-08T15:38:00Z">
+      <w:ins w:id="97" w:author="Hollydawn Murray" w:date="2016-07-08T15:38:00Z">
         <w:r>
           <w:t>S</w:t>
         </w:r>
       </w:ins>
-      <w:del w:id="97" w:author="Hollydawn Murray" w:date="2016-07-08T15:38:00Z">
+      <w:del w:id="98" w:author="Hollydawn Murray" w:date="2016-07-08T15:38:00Z">
         <w:r>
           <w:delText>s</w:delText>
         </w:r>
@@ -2600,20 +2602,20 @@
       <w:pPr>
         <w:ind w:firstLine="0"/>
         <w:rPr>
-          <w:ins w:id="98" w:author="Hollydawn Murray" w:date="2016-07-08T15:38:00Z"/>
-        </w:rPr>
-      </w:pPr>
-      <w:del w:id="99" w:author="Hollydawn Murray" w:date="2016-07-08T15:38:00Z">
+          <w:ins w:id="99" w:author="Hollydawn Murray" w:date="2016-07-08T15:38:00Z"/>
+        </w:rPr>
+      </w:pPr>
+      <w:del w:id="100" w:author="Hollydawn Murray" w:date="2016-07-08T15:38:00Z">
         <w:r>
           <w:delText>cy3sabiork is freely available from the Cytoscape App Stor</w:delText>
         </w:r>
       </w:del>
-      <w:ins w:id="100" w:author="Hollydawn Murray" w:date="2016-07-08T15:38:00Z">
+      <w:ins w:id="101" w:author="Hollydawn Murray" w:date="2016-07-08T15:38:00Z">
         <w:r>
           <w:t>Software available from:</w:t>
         </w:r>
       </w:ins>
-      <w:del w:id="101" w:author="Hollydawn Murray" w:date="2016-07-08T15:38:00Z">
+      <w:del w:id="102" w:author="Hollydawn Murray" w:date="2016-07-08T15:38:00Z">
         <w:r>
           <w:delText>e</w:delText>
         </w:r>
@@ -2630,55 +2632,22 @@
           <w:t>http://apps.cytoscape.org/apps/cy3sabiork</w:t>
         </w:r>
       </w:hyperlink>
-      <w:r>
-        <w:t xml:space="preserve">. </w:t>
+      <w:del w:id="103" w:author="mkoenig" w:date="2016-07-11T13:09:00Z">
+        <w:r>
+          <w:delText>.</w:delText>
+        </w:r>
+      </w:del>
+      <w:r>
+        <w:t xml:space="preserve"> </w:t>
       </w:r>
     </w:p>
     <w:p>
       <w:pPr>
         <w:ind w:firstLine="0"/>
         <w:rPr>
-          <w:ins w:id="102" w:author="Hollydawn Murray" w:date="2016-07-08T15:38:00Z"/>
-        </w:rPr>
-      </w:pPr>
-    </w:p>
-    <w:p>
-      <w:pPr>
-        <w:ind w:firstLine="0"/>
-        <w:rPr>
-          <w:ins w:id="103" w:author="Hollydawn Murray" w:date="2016-07-08T15:38:00Z"/>
-          <w:color w:val="1155CC"/>
-          <w:u w:val="single"/>
-        </w:rPr>
-      </w:pPr>
-      <w:ins w:id="104" w:author="Hollydawn Murray" w:date="2016-07-08T15:38:00Z">
-        <w:r>
-          <w:t xml:space="preserve">Latest source code: </w:t>
-        </w:r>
-        <w:r>
-          <w:fldChar w:fldCharType="begin"/>
-        </w:r>
-        <w:r>
-          <w:instrText xml:space="preserve"> HYPERLINK "https://github.com/matthiaskoenig/cy3sabiork" \h </w:instrText>
-        </w:r>
-        <w:r>
-          <w:fldChar w:fldCharType="separate"/>
-        </w:r>
-        <w:r>
-          <w:rPr>
-            <w:color w:val="1155CC"/>
-            <w:u w:val="single"/>
-          </w:rPr>
-          <w:t>https://github.com/matthiaskoenig/cy3sabiork</w:t>
-        </w:r>
-        <w:r>
-          <w:rPr>
-            <w:color w:val="1155CC"/>
-            <w:u w:val="single"/>
-          </w:rPr>
-          <w:fldChar w:fldCharType="end"/>
-        </w:r>
-      </w:ins>
+          <w:ins w:id="104" w:author="Hollydawn Murray" w:date="2016-07-08T15:38:00Z"/>
+        </w:rPr>
+      </w:pPr>
     </w:p>
     <w:p>
       <w:pPr>
@@ -2689,28 +2658,67 @@
           <w:u w:val="single"/>
         </w:rPr>
       </w:pPr>
+      <w:ins w:id="106" w:author="Hollydawn Murray" w:date="2016-07-08T15:38:00Z">
+        <w:r>
+          <w:t xml:space="preserve">Latest source code: </w:t>
+        </w:r>
+        <w:r>
+          <w:fldChar w:fldCharType="begin"/>
+        </w:r>
+        <w:r>
+          <w:instrText xml:space="preserve"> HYPERLINK "https://github.com/matthiaskoenig/cy3sabiork" \h </w:instrText>
+        </w:r>
+        <w:r>
+          <w:fldChar w:fldCharType="separate"/>
+        </w:r>
+        <w:r>
+          <w:rPr>
+            <w:color w:val="1155CC"/>
+            <w:u w:val="single"/>
+          </w:rPr>
+          <w:t>https://github.com/matthiaskoenig/cy3sabiork</w:t>
+        </w:r>
+        <w:r>
+          <w:rPr>
+            <w:color w:val="1155CC"/>
+            <w:u w:val="single"/>
+          </w:rPr>
+          <w:fldChar w:fldCharType="end"/>
+        </w:r>
+      </w:ins>
     </w:p>
     <w:p>
       <w:pPr>
         <w:ind w:firstLine="0"/>
         <w:rPr>
-          <w:ins w:id="106" w:author="Hollydawn Murray" w:date="2016-07-08T15:38:00Z"/>
+          <w:ins w:id="107" w:author="Hollydawn Murray" w:date="2016-07-08T15:38:00Z"/>
+          <w:color w:val="1155CC"/>
+          <w:u w:val="single"/>
+        </w:rPr>
+      </w:pPr>
+    </w:p>
+    <w:p>
+      <w:pPr>
+        <w:ind w:firstLine="0"/>
+        <w:rPr>
+          <w:ins w:id="108" w:author="Hollydawn Murray" w:date="2016-07-08T15:38:00Z"/>
           <w:color w:val="000000" w:themeColor="text1"/>
-          <w:rPrChange w:id="107" w:author="mkoenig" w:date="2016-07-11T10:30:00Z">
+          <w:rPrChange w:id="109" w:author="mkoenig" w:date="2016-07-11T10:30:00Z">
             <w:rPr>
-              <w:ins w:id="108" w:author="Hollydawn Murray" w:date="2016-07-08T15:38:00Z"/>
+              <w:ins w:id="110" w:author="Hollydawn Murray" w:date="2016-07-08T15:38:00Z"/>
               <w:color w:val="1155CC"/>
               <w:u w:val="single"/>
             </w:rPr>
           </w:rPrChange>
         </w:rPr>
       </w:pPr>
-      <w:commentRangeStart w:id="109"/>
-      <w:ins w:id="110" w:author="Hollydawn Murray" w:date="2016-07-08T15:38:00Z">
+      <w:commentRangeStart w:id="111"/>
+      <w:commentRangeStart w:id="112"/>
+      <w:ins w:id="113" w:author="Hollydawn Murray" w:date="2016-07-08T15:38:00Z">
         <w:r>
           <w:rPr>
             <w:color w:val="000000" w:themeColor="text1"/>
-            <w:rPrChange w:id="111" w:author="mkoenig" w:date="2016-07-11T10:30:00Z">
+            <w:rPrChange w:id="114" w:author="mkoenig" w:date="2016-07-11T10:30:00Z">
               <w:rPr>
                 <w:color w:val="1155CC"/>
                 <w:u w:val="single"/>
@@ -2720,29 +2728,84 @@
           <w:t xml:space="preserve">Archive source code as at the time of publication: </w:t>
         </w:r>
       </w:ins>
-      <w:commentRangeEnd w:id="109"/>
-      <w:ins w:id="112" w:author="Hollydawn Murray" w:date="2016-07-08T15:39:00Z">
+      <w:commentRangeEnd w:id="111"/>
+      <w:ins w:id="115" w:author="Hollydawn Murray" w:date="2016-07-08T15:39:00Z">
         <w:r>
           <w:rPr>
             <w:rStyle w:val="CommentReference"/>
             <w:color w:val="000000" w:themeColor="text1"/>
-            <w:rPrChange w:id="113" w:author="mkoenig" w:date="2016-07-11T10:30:00Z">
+            <w:rPrChange w:id="116" w:author="mkoenig" w:date="2016-07-11T10:30:00Z">
               <w:rPr>
                 <w:rStyle w:val="CommentReference"/>
               </w:rPr>
             </w:rPrChange>
           </w:rPr>
-          <w:commentReference w:id="109"/>
-        </w:r>
-      </w:ins>
-      <w:bookmarkStart w:id="114" w:name="_GoBack"/>
-      <w:bookmarkEnd w:id="114"/>
+          <w:commentReference w:id="111"/>
+        </w:r>
+      </w:ins>
+      <w:commentRangeEnd w:id="112"/>
+      <w:r>
+        <w:rPr>
+          <w:rStyle w:val="CommentReference"/>
+        </w:rPr>
+        <w:commentReference w:id="112"/>
+      </w:r>
+      <w:ins w:id="117" w:author="mkoenig" w:date="2016-07-11T13:07:00Z">
+        <w:r>
+          <w:rPr>
+            <w:color w:val="000000" w:themeColor="text1"/>
+          </w:rPr>
+          <w:fldChar w:fldCharType="begin"/>
+        </w:r>
+        <w:r>
+          <w:rPr>
+            <w:color w:val="000000" w:themeColor="text1"/>
+          </w:rPr>
+          <w:instrText xml:space="preserve"> HYPERLINK "</w:instrText>
+        </w:r>
+        <w:r>
+          <w:rPr>
+            <w:color w:val="000000" w:themeColor="text1"/>
+          </w:rPr>
+          <w:instrText>http://dx.doi.org/10.5281/zenodo.57428</w:instrText>
+        </w:r>
+        <w:r>
+          <w:rPr>
+            <w:color w:val="000000" w:themeColor="text1"/>
+          </w:rPr>
+          <w:instrText xml:space="preserve">" </w:instrText>
+        </w:r>
+        <w:r>
+          <w:rPr>
+            <w:color w:val="000000" w:themeColor="text1"/>
+          </w:rPr>
+          <w:fldChar w:fldCharType="separate"/>
+        </w:r>
+        <w:r>
+          <w:rPr>
+            <w:rStyle w:val="Hyperlink"/>
+          </w:rPr>
+          <w:t>http://dx.doi.org/10.5281/zenodo.57428</w:t>
+        </w:r>
+        <w:r>
+          <w:rPr>
+            <w:color w:val="000000" w:themeColor="text1"/>
+          </w:rPr>
+          <w:fldChar w:fldCharType="end"/>
+        </w:r>
+        <w:r>
+          <w:rPr>
+            <w:color w:val="000000" w:themeColor="text1"/>
+          </w:rPr>
+          <w:t xml:space="preserve"> </w:t>
+        </w:r>
+      </w:ins>
     </w:p>
     <w:p>
       <w:pPr>
         <w:ind w:firstLine="0"/>
         <w:rPr>
-          <w:ins w:id="115" w:author="Hollydawn Murray" w:date="2016-07-08T15:39:00Z"/>
+          <w:ins w:id="118" w:author="Hollydawn Murray" w:date="2016-07-08T15:39:00Z"/>
           <w:color w:val="1155CC"/>
           <w:u w:val="single"/>
         </w:rPr>
@@ -2752,89 +2815,115 @@
       <w:pPr>
         <w:ind w:firstLine="0"/>
       </w:pPr>
-      <w:ins w:id="116" w:author="Hollydawn Murray" w:date="2016-07-08T15:39:00Z">
+      <w:ins w:id="119" w:author="Hollydawn Murray" w:date="2016-07-08T15:39:00Z">
+        <w:r>
+          <w:rPr>
+            <w:color w:val="auto"/>
+            <w:rPrChange w:id="120" w:author="mkoenig" w:date="2016-07-11T13:09:00Z">
+              <w:rPr>
+                <w:color w:val="1155CC"/>
+                <w:u w:val="single"/>
+              </w:rPr>
+            </w:rPrChange>
+          </w:rPr>
+          <w:t>License:</w:t>
+        </w:r>
+      </w:ins>
+      <w:ins w:id="121" w:author="Hollydawn Murray" w:date="2016-07-08T15:38:00Z">
+        <w:r>
+          <w:rPr>
+            <w:color w:val="auto"/>
+            <w:rPrChange w:id="122" w:author="mkoenig" w:date="2016-07-11T13:09:00Z">
+              <w:rPr/>
+            </w:rPrChange>
+          </w:rPr>
+          <w:t xml:space="preserve"> </w:t>
+        </w:r>
+      </w:ins>
+      <w:del w:id="123" w:author="Hollydawn Murray" w:date="2016-07-08T15:39:00Z">
+        <w:r>
+          <w:rPr>
+            <w:color w:val="auto"/>
+            <w:rPrChange w:id="124" w:author="mkoenig" w:date="2016-07-11T13:09:00Z">
+              <w:rPr/>
+            </w:rPrChange>
+          </w:rPr>
+          <w:delText xml:space="preserve">The code is open source under </w:delText>
+        </w:r>
+      </w:del>
+      <w:r>
+        <w:rPr>
+          <w:color w:val="auto"/>
+          <w:rPrChange w:id="125" w:author="mkoenig" w:date="2016-07-11T13:09:00Z">
+            <w:rPr/>
+          </w:rPrChange>
+        </w:rPr>
+        <w:t xml:space="preserve">GNU </w:t>
+      </w:r>
+      <w:r>
+        <w:t>General Public License, version 3 (GPL-3.0)</w:t>
+      </w:r>
+      <w:ins w:id="126" w:author="mkoenig" w:date="2016-07-11T10:30:00Z">
+        <w:r>
+          <w:t xml:space="preserve">: </w:t>
+        </w:r>
+      </w:ins>
+      <w:del w:id="127" w:author="mkoenig" w:date="2016-07-11T10:30:00Z">
+        <w:r>
+          <w:delText xml:space="preserve"> </w:delText>
+        </w:r>
+      </w:del>
+      <w:ins w:id="128" w:author="mkoenig" w:date="2016-07-11T10:30:00Z">
+        <w:r>
+          <w:fldChar w:fldCharType="begin"/>
+        </w:r>
+        <w:r>
+          <w:instrText xml:space="preserve"> HYPERLINK "</w:instrText>
+        </w:r>
+        <w:r>
+          <w:instrText>https://opensource.org/licenses/GPL-3.0</w:instrText>
+        </w:r>
+        <w:r>
+          <w:instrText xml:space="preserve">" </w:instrText>
+        </w:r>
+        <w:r>
+          <w:fldChar w:fldCharType="separate"/>
+        </w:r>
+        <w:r>
+          <w:rPr>
+            <w:rStyle w:val="Hyperlink"/>
+          </w:rPr>
+          <w:t>https://opensource.org/licenses/GPL-3.0</w:t>
+        </w:r>
+        <w:r>
+          <w:fldChar w:fldCharType="end"/>
+        </w:r>
+      </w:ins>
+      <w:del w:id="129" w:author="Hollydawn Murray" w:date="2016-07-08T15:39:00Z">
+        <w:r>
+          <w:delText xml:space="preserve">available from the project homepage at </w:delText>
+        </w:r>
+        <w:r>
+          <w:fldChar w:fldCharType="begin"/>
+        </w:r>
+        <w:r>
+          <w:delInstrText xml:space="preserve"> HYPERLINK "https://github.com/matthiaskoenig/cy3sabiork" \h </w:delInstrText>
+        </w:r>
+        <w:r>
+          <w:fldChar w:fldCharType="separate"/>
+        </w:r>
         <w:r>
           <w:rPr>
             <w:color w:val="1155CC"/>
             <w:u w:val="single"/>
           </w:rPr>
-          <w:t>License:</w:t>
-        </w:r>
-      </w:ins>
-      <w:ins w:id="117" w:author="Hollydawn Murray" w:date="2016-07-08T15:38:00Z">
-        <w:r>
-          <w:t xml:space="preserve"> </w:t>
-        </w:r>
-      </w:ins>
-      <w:del w:id="118" w:author="Hollydawn Murray" w:date="2016-07-08T15:39:00Z">
-        <w:r>
-          <w:delText xml:space="preserve">The code is open source under </w:delText>
-        </w:r>
-      </w:del>
-      <w:r>
-        <w:t>GNU General Public License, version 3 (GPL-3.0)</w:t>
-      </w:r>
-      <w:ins w:id="119" w:author="mkoenig" w:date="2016-07-11T10:30:00Z">
-        <w:r>
-          <w:t xml:space="preserve">: </w:t>
-        </w:r>
-      </w:ins>
-      <w:del w:id="120" w:author="mkoenig" w:date="2016-07-11T10:30:00Z">
-        <w:r>
-          <w:delText xml:space="preserve"> </w:delText>
-        </w:r>
-      </w:del>
-      <w:ins w:id="121" w:author="mkoenig" w:date="2016-07-11T10:30:00Z">
-        <w:r>
-          <w:fldChar w:fldCharType="begin"/>
-        </w:r>
-        <w:r>
-          <w:instrText xml:space="preserve"> HYPERLINK "</w:instrText>
-        </w:r>
-        <w:r>
-          <w:instrText>https://opensource.org/licenses/GPL-3.0</w:instrText>
-        </w:r>
-        <w:r>
-          <w:instrText xml:space="preserve">" </w:instrText>
-        </w:r>
-        <w:r>
-          <w:fldChar w:fldCharType="separate"/>
-        </w:r>
-        <w:r>
-          <w:rPr>
-            <w:rStyle w:val="Hyperlink"/>
-          </w:rPr>
-          <w:t>https://opensource.org/licenses/GPL-3.0</w:t>
-        </w:r>
-        <w:r>
-          <w:fldChar w:fldCharType="end"/>
-        </w:r>
-      </w:ins>
-      <w:del w:id="122" w:author="Hollydawn Murray" w:date="2016-07-08T15:39:00Z">
-        <w:r>
-          <w:delText xml:space="preserve">available from the project homepage at </w:delText>
-        </w:r>
-        <w:r>
-          <w:fldChar w:fldCharType="begin"/>
-        </w:r>
-        <w:r>
-          <w:delInstrText xml:space="preserve"> HYPERLINK "https://github.com/matthiaskoenig/cy3sabiork" \h </w:delInstrText>
-        </w:r>
-        <w:r>
-          <w:fldChar w:fldCharType="separate"/>
+          <w:delText>https://github.com/matthiaskoenig/cy3sabiork</w:delText>
         </w:r>
         <w:r>
           <w:rPr>
             <w:color w:val="1155CC"/>
             <w:u w:val="single"/>
           </w:rPr>
-          <w:delText>https://github.com/matthiaskoenig/cy3sabiork</w:delText>
-        </w:r>
-        <w:r>
-          <w:rPr>
-            <w:color w:val="1155CC"/>
-            <w:u w:val="single"/>
-          </w:rPr>
           <w:fldChar w:fldCharType="end"/>
         </w:r>
         <w:r>
@@ -2846,8 +2935,8 @@
       <w:pPr>
         <w:pStyle w:val="Heading10"/>
       </w:pPr>
-      <w:bookmarkStart w:id="123" w:name="h.ss344escwo38" w:colFirst="0" w:colLast="0"/>
-      <w:bookmarkEnd w:id="123"/>
+      <w:bookmarkStart w:id="130" w:name="h.ss344escwo38" w:colFirst="0" w:colLast="0"/>
+      <w:bookmarkEnd w:id="130"/>
       <w:r>
         <w:t>Author contributions</w:t>
       </w:r>
@@ -2864,8 +2953,8 @@
       <w:pPr>
         <w:pStyle w:val="Heading10"/>
       </w:pPr>
-      <w:bookmarkStart w:id="124" w:name="h.bn2qyn7zyqlp" w:colFirst="0" w:colLast="0"/>
-      <w:bookmarkEnd w:id="124"/>
+      <w:bookmarkStart w:id="131" w:name="h.bn2qyn7zyqlp" w:colFirst="0" w:colLast="0"/>
+      <w:bookmarkEnd w:id="131"/>
       <w:r>
         <w:t>Competing interests</w:t>
       </w:r>
@@ -2886,8 +2975,8 @@
         <w:ind w:left="360"/>
         <w:contextualSpacing w:val="0"/>
       </w:pPr>
-      <w:bookmarkStart w:id="125" w:name="h.fmds3aevaf5q" w:colFirst="0" w:colLast="0"/>
-      <w:bookmarkEnd w:id="125"/>
+      <w:bookmarkStart w:id="132" w:name="h.fmds3aevaf5q" w:colFirst="0" w:colLast="0"/>
+      <w:bookmarkEnd w:id="132"/>
       <w:r>
         <w:t>Grant information</w:t>
       </w:r>
@@ -2928,8 +3017,8 @@
         <w:ind w:left="360"/>
         <w:contextualSpacing w:val="0"/>
       </w:pPr>
-      <w:bookmarkStart w:id="126" w:name="h.1rmb5u8c0lsf" w:colFirst="0" w:colLast="0"/>
-      <w:bookmarkEnd w:id="126"/>
+      <w:bookmarkStart w:id="133" w:name="h.1rmb5u8c0lsf" w:colFirst="0" w:colLast="0"/>
+      <w:bookmarkEnd w:id="133"/>
       <w:r>
         <w:t>Acknowledgments</w:t>
       </w:r>
@@ -2951,8 +3040,8 @@
         <w:ind w:left="360"/>
         <w:contextualSpacing w:val="0"/>
       </w:pPr>
-      <w:bookmarkStart w:id="127" w:name="h.7t53b57cu208" w:colFirst="0" w:colLast="0"/>
-      <w:bookmarkEnd w:id="127"/>
+      <w:bookmarkStart w:id="134" w:name="h.7t53b57cu208" w:colFirst="0" w:colLast="0"/>
+      <w:bookmarkEnd w:id="134"/>
       <w:r>
         <w:t>Supplementary Material</w:t>
       </w:r>
@@ -3013,12 +3102,12 @@
       <w:r>
         <w:t xml:space="preserve">: Kinetic entries for </w:t>
       </w:r>
-      <w:ins w:id="128" w:author="Hollydawn Murray" w:date="2016-07-08T15:56:00Z">
+      <w:ins w:id="135" w:author="Hollydawn Murray" w:date="2016-07-08T15:56:00Z">
         <w:r>
           <w:t>h</w:t>
         </w:r>
       </w:ins>
-      <w:del w:id="129" w:author="Hollydawn Murray" w:date="2016-07-08T15:56:00Z">
+      <w:del w:id="136" w:author="Hollydawn Murray" w:date="2016-07-08T15:56:00Z">
         <w:r>
           <w:delText>H</w:delText>
         </w:r>
@@ -3044,8 +3133,8 @@
       <w:pPr>
         <w:pStyle w:val="Heading10"/>
       </w:pPr>
-      <w:bookmarkStart w:id="130" w:name="h.7b85twc4xnd5" w:colFirst="0" w:colLast="0"/>
-      <w:bookmarkEnd w:id="130"/>
+      <w:bookmarkStart w:id="137" w:name="h.7b85twc4xnd5" w:colFirst="0" w:colLast="0"/>
+      <w:bookmarkEnd w:id="137"/>
       <w:r>
         <w:t>References</w:t>
       </w:r>
@@ -3067,7 +3156,7 @@
       <w:r>
         <w:fldChar w:fldCharType="separate"/>
       </w:r>
-      <w:bookmarkStart w:id="131" w:name="_ENREF_1"/>
+      <w:bookmarkStart w:id="138" w:name="_ENREF_1"/>
       <w:r>
         <w:rPr>
           <w:noProof/>
@@ -3120,7 +3209,7 @@
         </w:rPr>
         <w:t>(2):572-582.</w:t>
       </w:r>
-      <w:bookmarkEnd w:id="131"/>
+      <w:bookmarkEnd w:id="138"/>
     </w:p>
     <w:p>
       <w:pPr>
@@ -3130,7 +3219,7 @@
           <w:noProof/>
         </w:rPr>
       </w:pPr>
-      <w:bookmarkStart w:id="132" w:name="_ENREF_2"/>
+      <w:bookmarkStart w:id="139" w:name="_ENREF_2"/>
       <w:r>
         <w:rPr>
           <w:noProof/>
@@ -3196,7 +3285,7 @@
         </w:rPr>
         <w:t>(Database issue):D790-D796.</w:t>
       </w:r>
-      <w:bookmarkEnd w:id="132"/>
+      <w:bookmarkEnd w:id="139"/>
     </w:p>
     <w:p>
       <w:pPr>
@@ -3206,7 +3295,7 @@
           <w:noProof/>
         </w:rPr>
       </w:pPr>
-      <w:bookmarkStart w:id="133" w:name="_ENREF_3"/>
+      <w:bookmarkStart w:id="140" w:name="_ENREF_3"/>
       <w:r>
         <w:rPr>
           <w:noProof/>
@@ -3272,7 +3361,7 @@
         </w:rPr>
         <w:t>(4):524-531.</w:t>
       </w:r>
-      <w:bookmarkEnd w:id="133"/>
+      <w:bookmarkEnd w:id="140"/>
     </w:p>
     <w:p>
       <w:pPr>
@@ -3282,7 +3371,7 @@
           <w:noProof/>
         </w:rPr>
       </w:pPr>
-      <w:bookmarkStart w:id="134" w:name="_ENREF_4"/>
+      <w:bookmarkStart w:id="141" w:name="_ENREF_4"/>
       <w:r>
         <w:rPr>
           <w:noProof/>
@@ -3335,7 +3424,7 @@
         </w:rPr>
         <w:t>:58.</w:t>
       </w:r>
-      <w:bookmarkEnd w:id="134"/>
+      <w:bookmarkEnd w:id="141"/>
     </w:p>
     <w:p>
       <w:pPr>
@@ -3345,7 +3434,7 @@
           <w:noProof/>
         </w:rPr>
       </w:pPr>
-      <w:bookmarkStart w:id="135" w:name="_ENREF_5"/>
+      <w:bookmarkStart w:id="142" w:name="_ENREF_5"/>
       <w:r>
         <w:rPr>
           <w:noProof/>
@@ -3398,7 +3487,7 @@
         </w:rPr>
         <w:t>(Database issue):D249-D254.</w:t>
       </w:r>
-      <w:bookmarkEnd w:id="135"/>
+      <w:bookmarkEnd w:id="142"/>
     </w:p>
     <w:p>
       <w:pPr>
@@ -3408,7 +3497,7 @@
           <w:noProof/>
         </w:rPr>
       </w:pPr>
-      <w:bookmarkStart w:id="136" w:name="_ENREF_6"/>
+      <w:bookmarkStart w:id="143" w:name="_ENREF_6"/>
       <w:r>
         <w:rPr>
           <w:noProof/>
@@ -3461,7 +3550,7 @@
         </w:rPr>
         <w:t>(Database issue):D214-D219.</w:t>
       </w:r>
-      <w:bookmarkEnd w:id="136"/>
+      <w:bookmarkEnd w:id="143"/>
     </w:p>
     <w:p>
       <w:pPr>
@@ -3471,7 +3560,7 @@
           <w:noProof/>
         </w:rPr>
       </w:pPr>
-      <w:bookmarkStart w:id="137" w:name="_ENREF_7"/>
+      <w:bookmarkStart w:id="144" w:name="_ENREF_7"/>
       <w:r>
         <w:rPr>
           <w:noProof/>
@@ -3524,7 +3613,7 @@
         </w:rPr>
         <w:t>(Database issue):D355-D360.</w:t>
       </w:r>
-      <w:bookmarkEnd w:id="137"/>
+      <w:bookmarkEnd w:id="144"/>
     </w:p>
     <w:p>
       <w:pPr>
@@ -3534,7 +3623,7 @@
           <w:noProof/>
         </w:rPr>
       </w:pPr>
-      <w:bookmarkStart w:id="138" w:name="_ENREF_8"/>
+      <w:bookmarkStart w:id="145" w:name="_ENREF_8"/>
       <w:r>
         <w:rPr>
           <w:noProof/>
@@ -3587,7 +3676,7 @@
         </w:rPr>
         <w:t>(11):2498-2504.</w:t>
       </w:r>
-      <w:bookmarkEnd w:id="138"/>
+      <w:bookmarkEnd w:id="145"/>
     </w:p>
     <w:p>
       <w:pPr>
@@ -3597,7 +3686,7 @@
           <w:noProof/>
         </w:rPr>
       </w:pPr>
-      <w:bookmarkStart w:id="139" w:name="_ENREF_9"/>
+      <w:bookmarkStart w:id="146" w:name="_ENREF_9"/>
       <w:r>
         <w:rPr>
           <w:noProof/>
@@ -3650,7 +3739,7 @@
         </w:rPr>
         <w:t>(18):2402-2403.</w:t>
       </w:r>
-      <w:bookmarkEnd w:id="139"/>
+      <w:bookmarkEnd w:id="146"/>
     </w:p>
     <w:p>
       <w:pPr>
@@ -3660,7 +3749,7 @@
           <w:noProof/>
         </w:rPr>
       </w:pPr>
-      <w:bookmarkStart w:id="140" w:name="_ENREF_10"/>
+      <w:bookmarkStart w:id="147" w:name="_ENREF_10"/>
       <w:r>
         <w:rPr>
           <w:noProof/>
@@ -3713,7 +3802,7 @@
         </w:rPr>
         <w:t>(15):2167-2168.</w:t>
       </w:r>
-      <w:bookmarkEnd w:id="140"/>
+      <w:bookmarkEnd w:id="147"/>
     </w:p>
     <w:p>
       <w:pPr>
@@ -3723,7 +3812,7 @@
           <w:noProof/>
         </w:rPr>
       </w:pPr>
-      <w:bookmarkStart w:id="141" w:name="_ENREF_11"/>
+      <w:bookmarkStart w:id="148" w:name="_ENREF_11"/>
       <w:r>
         <w:rPr>
           <w:noProof/>
@@ -3789,7 +3878,7 @@
         </w:rPr>
         <w:t>(20):3383-3386.</w:t>
       </w:r>
-      <w:bookmarkEnd w:id="141"/>
+      <w:bookmarkEnd w:id="148"/>
     </w:p>
     <w:p>
       <w:pPr>
@@ -3799,7 +3888,7 @@
           <w:noProof/>
         </w:rPr>
       </w:pPr>
-      <w:bookmarkStart w:id="142" w:name="_ENREF_12"/>
+      <w:bookmarkStart w:id="149" w:name="_ENREF_12"/>
       <w:r>
         <w:rPr>
           <w:noProof/>
@@ -3865,7 +3954,7 @@
         </w:rPr>
         <w:t>(Database issue):D13-D25.</w:t>
       </w:r>
-      <w:bookmarkEnd w:id="142"/>
+      <w:bookmarkEnd w:id="149"/>
     </w:p>
     <w:p>
       <w:pPr>
@@ -3875,7 +3964,7 @@
           <w:noProof/>
         </w:rPr>
       </w:pPr>
-      <w:bookmarkStart w:id="143" w:name="_ENREF_13"/>
+      <w:bookmarkStart w:id="150" w:name="_ENREF_13"/>
       <w:r>
         <w:rPr>
           <w:noProof/>
@@ -3928,7 +4017,7 @@
         </w:rPr>
         <w:t>(Database issue):D507-D513.</w:t>
       </w:r>
-      <w:bookmarkEnd w:id="143"/>
+      <w:bookmarkEnd w:id="150"/>
     </w:p>
     <w:p>
       <w:pPr>
@@ -3937,12 +4026,12 @@
       <w:r>
         <w:fldChar w:fldCharType="end"/>
       </w:r>
-      <w:bookmarkStart w:id="144" w:name="h.43zap87oe1e2" w:colFirst="0" w:colLast="0"/>
-      <w:bookmarkStart w:id="145" w:name="h.xs41l9uxpcjl" w:colFirst="0" w:colLast="0"/>
-      <w:bookmarkStart w:id="146" w:name="h.v1g8jzacfbha" w:colFirst="0" w:colLast="0"/>
-      <w:bookmarkEnd w:id="144"/>
-      <w:bookmarkEnd w:id="145"/>
-      <w:bookmarkEnd w:id="146"/>
+      <w:bookmarkStart w:id="151" w:name="h.43zap87oe1e2" w:colFirst="0" w:colLast="0"/>
+      <w:bookmarkStart w:id="152" w:name="h.xs41l9uxpcjl" w:colFirst="0" w:colLast="0"/>
+      <w:bookmarkStart w:id="153" w:name="h.v1g8jzacfbha" w:colFirst="0" w:colLast="0"/>
+      <w:bookmarkEnd w:id="151"/>
+      <w:bookmarkEnd w:id="152"/>
+      <w:bookmarkEnd w:id="153"/>
       <w:r>
         <w:t>Figures</w:t>
       </w:r>
@@ -4211,12 +4300,12 @@
         <w:br/>
         <w:t xml:space="preserve">For </w:t>
       </w:r>
-      <w:ins w:id="147" w:author="Hollydawn Murray" w:date="2016-07-08T15:56:00Z">
+      <w:ins w:id="154" w:author="Hollydawn Murray" w:date="2016-07-08T15:56:00Z">
         <w:r>
           <w:t>h</w:t>
         </w:r>
       </w:ins>
-      <w:del w:id="148" w:author="Hollydawn Murray" w:date="2016-07-08T15:56:00Z">
+      <w:del w:id="155" w:author="Hollydawn Murray" w:date="2016-07-08T15:56:00Z">
         <w:r>
           <w:delText>H</w:delText>
         </w:r>
@@ -4239,12 +4328,12 @@
       <w:r>
         <w:t xml:space="preserve">: Kinetic graph for </w:t>
       </w:r>
-      <w:ins w:id="149" w:author="Hollydawn Murray" w:date="2016-07-08T15:56:00Z">
+      <w:ins w:id="156" w:author="Hollydawn Murray" w:date="2016-07-08T15:56:00Z">
         <w:r>
           <w:t>h</w:t>
         </w:r>
       </w:ins>
-      <w:del w:id="150" w:author="Hollydawn Murray" w:date="2016-07-08T15:56:00Z">
+      <w:del w:id="157" w:author="Hollydawn Murray" w:date="2016-07-08T15:56:00Z">
         <w:r>
           <w:delText>H</w:delText>
         </w:r>
@@ -4260,12 +4349,12 @@
       <w:r>
         <w:t xml:space="preserve">Graph of SABIO-RK kinetic information available for </w:t>
       </w:r>
-      <w:ins w:id="151" w:author="Hollydawn Murray" w:date="2016-07-08T15:56:00Z">
+      <w:ins w:id="158" w:author="Hollydawn Murray" w:date="2016-07-08T15:56:00Z">
         <w:r>
           <w:t>h</w:t>
         </w:r>
       </w:ins>
-      <w:del w:id="152" w:author="Hollydawn Murray" w:date="2016-07-08T15:56:00Z">
+      <w:del w:id="159" w:author="Hollydawn Murray" w:date="2016-07-08T15:56:00Z">
         <w:r>
           <w:delText>H</w:delText>
         </w:r>
@@ -4388,7 +4477,7 @@
       </w:r>
     </w:p>
   </w:comment>
-  <w:comment w:id="86" w:author="Hollydawn Murray" w:date="2016-07-08T16:01:00Z" w:initials="HM">
+  <w:comment w:id="87" w:author="Hollydawn Murray" w:date="2016-07-08T16:01:00Z" w:initials="HM">
     <w:p>
       <w:pPr>
         <w:pStyle w:val="CommentText"/>
@@ -4404,7 +4493,7 @@
       </w:r>
     </w:p>
   </w:comment>
-  <w:comment w:id="87" w:author="mkoenig" w:date="2016-07-11T10:22:00Z" w:initials="WU">
+  <w:comment w:id="88" w:author="mkoenig" w:date="2016-07-11T10:22:00Z" w:initials="WU">
     <w:p>
       <w:pPr>
         <w:pStyle w:val="CommentText"/>
@@ -4417,7 +4506,7 @@
       </w:r>
     </w:p>
   </w:comment>
-  <w:comment w:id="109" w:author="Hollydawn Murray" w:date="2016-07-08T15:39:00Z" w:initials="HM">
+  <w:comment w:id="111" w:author="Hollydawn Murray" w:date="2016-07-08T15:39:00Z" w:initials="HM">
     <w:p>
       <w:pPr>
         <w:pStyle w:val="CommentText"/>
@@ -4430,6 +4519,22 @@
       </w:r>
       <w:r>
         <w:t>Please complete this section (see email).</w:t>
+      </w:r>
+    </w:p>
+  </w:comment>
+  <w:comment w:id="112" w:author="mkoenig" w:date="2016-07-11T13:09:00Z" w:initials="WU">
+    <w:p>
+      <w:pPr>
+        <w:pStyle w:val="CommentText"/>
+      </w:pPr>
+      <w:r>
+        <w:rPr>
+          <w:rStyle w:val="CommentReference"/>
+        </w:rPr>
+        <w:annotationRef/>
+      </w:r>
+      <w:r>
+        <w:t>Done.</w:t>
       </w:r>
     </w:p>
   </w:comment>
@@ -4447,6 +4552,7 @@
   <w15:commentEx w15:paraId="477DAD4C" w15:done="0"/>
   <w15:commentEx w15:paraId="64298150" w15:paraIdParent="477DAD4C" w15:done="0"/>
   <w15:commentEx w15:paraId="2BEB2D42" w15:done="0"/>
+  <w15:commentEx w15:paraId="405D2BD9" w15:paraIdParent="2BEB2D42" w15:done="0"/>
 </w15:commentsEx>
 </file>
 

</xml_diff>